<commit_message>
runModel is now requesting the directory of audio and extracting embeddings
</commit_message>
<xml_diff>
--- a/Relatório.docx
+++ b/Relatório.docx
@@ -95,45 +95,32 @@
         <w:ind w:left="3771" w:right="3825"/>
         <w:jc w:val="center"/>
         <w:rPr>
-          <w:sz w:val="24"/>
-        </w:rPr>
-      </w:pPr>
-      <w:r>
-        <w:rPr>
           <w:b/>
           <w:sz w:val="24"/>
         </w:rPr>
-        <w:t>Título</w:t>
-      </w:r>
-      <w:r>
-        <w:rPr>
-          <w:b/>
-          <w:spacing w:val="-15"/>
-          <w:sz w:val="24"/>
-        </w:rPr>
-        <w:t xml:space="preserve"> </w:t>
-      </w:r>
+      </w:pPr>
       <w:r>
         <w:rPr>
           <w:b/>
           <w:sz w:val="24"/>
         </w:rPr>
-        <w:t>do</w:t>
-      </w:r>
-      <w:r>
-        <w:rPr>
-          <w:b/>
-          <w:spacing w:val="-15"/>
+        <w:t>Canto para música</w:t>
+      </w:r>
+    </w:p>
+    <w:p>
+      <w:pPr>
+        <w:ind w:left="3771" w:right="3825"/>
+        <w:jc w:val="center"/>
+        <w:rPr>
           <w:sz w:val="24"/>
         </w:rPr>
-        <w:t xml:space="preserve"> </w:t>
-      </w:r>
+      </w:pPr>
       <w:r>
         <w:rPr>
           <w:b/>
           <w:sz w:val="24"/>
         </w:rPr>
-        <w:t xml:space="preserve">trabalho </w:t>
+        <w:t xml:space="preserve"> </w:t>
       </w:r>
       <w:r>
         <w:rPr>
@@ -276,13 +263,28 @@
         <w:t xml:space="preserve"> </w:t>
       </w:r>
       <w:r>
-        <w:t xml:space="preserve">eu implementei uma IA que transforma áudios .wav de cantarolados em um outro áudio .wav com um som de piano, que visa corresponder ao cantarolado original. Para isso, o sistema transforma o áudio do cantarolado em um vetor com os embeddings extraídos do áudio, usando o modelo </w:t>
-      </w:r>
-      <w:r>
-        <w:t>wav2vec</w:t>
-      </w:r>
-      <w:r>
-        <w:t>. Esses embeddings passam então pelo modelo que utiliza RNN para ser treinado, gerando então um espectrograma que logo após será usado em outro modelo para gerar o áudio. Sendo assim, o sistema criado utiliza duas ferramentas para atingir o objetivo, já que o modelo puro apenas transforma os embeddings em espectrogramas.</w:t>
+        <w:t xml:space="preserve">eu implementei uma IA que transforma áudios .wav de cantarolados em um </w:t>
+      </w:r>
+      <w:r>
+        <w:t>espectrograma</w:t>
+      </w:r>
+      <w:r>
+        <w:t xml:space="preserve">, que visa corresponder </w:t>
+      </w:r>
+      <w:r>
+        <w:t>a uma musica que foi tocada em um piano</w:t>
+      </w:r>
+      <w:r>
+        <w:t xml:space="preserve">. Para isso, o sistema transforma o áudio do cantarolado em um vetor com os embeddings extraídos do áudio, usando o modelo wav2vec. Esses embeddings passam então pelo modelo que utiliza RNN para ser treinado, gerando então um espectrograma. Sendo assim, o sistema criado utiliza </w:t>
+      </w:r>
+      <w:r>
+        <w:t>uma outra</w:t>
+      </w:r>
+      <w:r>
+        <w:t xml:space="preserve"> ferramenta para atingir o objetivo, já que o modelo puro </w:t>
+      </w:r>
+      <w:r>
+        <w:t>precisa do áudio representado em um vetor, e não do áudio em si.</w:t>
       </w:r>
     </w:p>
     <w:p>
@@ -353,7 +355,16 @@
         <w:ind w:left="2"/>
       </w:pPr>
       <w:r>
-        <w:t xml:space="preserve">Podemos citar como exemplo o Chat GPT, já que para gerar uma resposta ele considera as palavras já geradas para gerar as próximas. </w:t>
+        <w:t>Podemos citar como exemplo o Chat GPT, já que para gerar uma resposta ele considera as palavras já geradas para gerar as próximas.</w:t>
+      </w:r>
+    </w:p>
+    <w:p>
+      <w:pPr>
+        <w:pStyle w:val="Corpodetexto"/>
+        <w:ind w:left="2"/>
+      </w:pPr>
+      <w:r>
+        <w:t>Para que o modelo pudesse capturar essas sequências, os áudios de entrada foram transformados em vetores utilizando o modelo wav2vec2, enquanto que os áudios de saída foram transformados em espectrogramas, para que os dados pudessem ser extraídos de forma efetiva representados de forma sequencial.</w:t>
       </w:r>
     </w:p>
     <w:p>
@@ -414,6 +425,9 @@
       <w:r>
         <w:t xml:space="preserve">O modelo utilizado foi o LSTM, que é uma RRN importada do keras. </w:t>
       </w:r>
+      <w:r>
+        <w:t>Foram utilizadas 4 camadas, sendo uma delas de entrada, duas camadas LSTM, uma camada dense e uma camada de reshape.</w:t>
+      </w:r>
     </w:p>
     <w:p>
       <w:pPr>
@@ -454,7 +468,7 @@
         <w:ind w:left="2" w:right="1591"/>
       </w:pPr>
       <w:r>
-        <w:t>Para os dados de entrada (áudios .wav) foi usado o modelo wav2vec2, que extraiu os embeddings de cada áudio e os salvou em arquivos do tipo .npy.</w:t>
+        <w:t>A base de dados utilizada foi a Maestro V3, que pode ser encontrada na página web abaixo:</w:t>
       </w:r>
     </w:p>
     <w:p>
@@ -463,30 +477,14 @@
         <w:spacing w:before="1"/>
         <w:ind w:left="2" w:right="1591"/>
       </w:pPr>
-      <w:r>
-        <w:t>Para os dados de saída (arquivos MIDI) primeiro foi necessário convertê-los para .wav</w:t>
-      </w:r>
-      <w:r>
-        <w:t xml:space="preserve"> utilizando o programa fluidsynth</w:t>
-      </w:r>
-      <w:r>
-        <w:t>, para então converter o</w:t>
-      </w:r>
-      <w:r>
-        <w:t>s</w:t>
-      </w:r>
-      <w:r>
-        <w:t xml:space="preserve"> resultado</w:t>
-      </w:r>
-      <w:r>
-        <w:t>s</w:t>
-      </w:r>
-      <w:r>
-        <w:t xml:space="preserve"> para espectrogramas</w:t>
-      </w:r>
-      <w:r>
-        <w:t>, utilizando a biblioteca librosa.</w:t>
-      </w:r>
+      <w:hyperlink r:id="rId5" w:history="1">
+        <w:r>
+          <w:rPr>
+            <w:rStyle w:val="Hyperlink"/>
+          </w:rPr>
+          <w:t>https://magenta.tensorflow.org/datasets/maestro</w:t>
+        </w:r>
+      </w:hyperlink>
     </w:p>
     <w:p>
       <w:pPr>
@@ -494,9 +492,6 @@
         <w:spacing w:before="1"/>
         <w:ind w:left="2" w:right="1591"/>
       </w:pPr>
-      <w:r>
-        <w:t>A base de dados foi dividida em 20% de validação e 80% de treino. Como o problema é de recorrência, não vi uma maneira clara de separar os dados de teste, então apenas criei novos áudios (cantarolados) para observar o resultado gerado.</w:t>
-      </w:r>
     </w:p>
     <w:p>
       <w:pPr>
@@ -504,6 +499,91 @@
         <w:spacing w:before="1"/>
         <w:ind w:left="2" w:right="1591"/>
       </w:pPr>
+      <w:r>
+        <w:t xml:space="preserve">Foram selecionados aleatorialmente 200 arquivos MIDI, que foram recortados para que tivessem duração entre 3 e 14 segundos, sendo a maioria com duração próxima a 10 segundos. Inicialmente eu queria selecionar mais arquivos e com durações maiores, mas houveram complicações na hora de gravar os áudios cantarolando cada música, principalmente devido à complexidade de cada uma delas. Eu utilizei a aplicação Audacity para gravar os áudios de cantarolado enquanto escutava as músicas de piano, ajustando o resultado para que a sua duração correspondesse à dos arquivos de música. Após muitas tentativas e um processo demorado para criar esses novos dados de entrada, eu decidi reduzir a quantidade de dados, que inicialmente seria 300. A duração originalmente também era entre 7 e 14 segundos, </w:t>
+      </w:r>
+      <w:r>
+        <w:lastRenderedPageBreak/>
+        <w:t>o que foi alterado posteriormente para que eu conseguisse gerar no mínimo 200 dados.</w:t>
+      </w:r>
+    </w:p>
+    <w:p>
+      <w:pPr>
+        <w:pStyle w:val="Corpodetexto"/>
+        <w:spacing w:before="1"/>
+        <w:ind w:left="2" w:right="1591"/>
+      </w:pPr>
+    </w:p>
+    <w:p>
+      <w:pPr>
+        <w:pStyle w:val="Corpodetexto"/>
+        <w:spacing w:before="1"/>
+        <w:ind w:left="2" w:right="1591"/>
+      </w:pPr>
+      <w:r>
+        <w:t>Para os dados de entrada (áudios .wav) foi usado o modelo wav2vec2, que extraiu os embeddings de cada áudio e os salvou em arquivos do tipo .npy.</w:t>
+      </w:r>
+      <w:r>
+        <w:t xml:space="preserve"> Durante o treinamento, foi necessário adicionar um padding aos embeddings, para que todos tivessem um tamanho de 699 (tamanho do maior embedding).</w:t>
+      </w:r>
+    </w:p>
+    <w:p>
+      <w:pPr>
+        <w:pStyle w:val="Corpodetexto"/>
+        <w:spacing w:before="1"/>
+        <w:ind w:left="2" w:right="1591"/>
+      </w:pPr>
+      <w:r>
+        <w:t>Para os dados de saída (arquivos MIDI) primeiro foi necessário convertê-los para .wav</w:t>
+      </w:r>
+      <w:r>
+        <w:t xml:space="preserve"> utilizando o programa fluidsynth</w:t>
+      </w:r>
+      <w:r>
+        <w:t>, para então converter o</w:t>
+      </w:r>
+      <w:r>
+        <w:t>s</w:t>
+      </w:r>
+      <w:r>
+        <w:t xml:space="preserve"> resultado</w:t>
+      </w:r>
+      <w:r>
+        <w:t>s</w:t>
+      </w:r>
+      <w:r>
+        <w:t xml:space="preserve"> para espectrogramas</w:t>
+      </w:r>
+      <w:r>
+        <w:t>, utilizando a biblioteca librosa.</w:t>
+      </w:r>
+      <w:r>
+        <w:t xml:space="preserve"> Os espectrogramas foram convertidos para escala de cinza e normalizados, dividindo a imagem com o numpy por 255.</w:t>
+      </w:r>
+    </w:p>
+    <w:p>
+      <w:pPr>
+        <w:pStyle w:val="Corpodetexto"/>
+        <w:spacing w:before="1"/>
+        <w:ind w:left="2" w:right="1591"/>
+      </w:pPr>
+    </w:p>
+    <w:p>
+      <w:pPr>
+        <w:pStyle w:val="Corpodetexto"/>
+        <w:spacing w:before="1"/>
+        <w:ind w:left="2" w:right="1591"/>
+      </w:pPr>
+      <w:r>
+        <w:t>A base de dados foi dividida em 20% de validação e 80% de treino. Como o problema é de recorrência, não vi uma maneira clara de separar os dados de teste, então apenas criei novos áudios (cantarolados) para observar o resultado gerado.</w:t>
+      </w:r>
+    </w:p>
+    <w:p>
+      <w:pPr>
+        <w:pStyle w:val="Corpodetexto"/>
+        <w:spacing w:before="1"/>
+        <w:ind w:left="2" w:right="1591"/>
+      </w:pPr>
     </w:p>
     <w:p>
       <w:pPr>
@@ -523,7 +603,6 @@
         <w:rPr>
           <w:noProof/>
         </w:rPr>
-        <w:lastRenderedPageBreak/>
         <w:drawing>
           <wp:inline distT="0" distB="0" distL="0" distR="0" wp14:anchorId="239F4AB4" wp14:editId="78C13B21">
             <wp:extent cx="4914900" cy="3690177"/>
@@ -542,7 +621,7 @@
                     </pic:cNvPicPr>
                   </pic:nvPicPr>
                   <pic:blipFill>
-                    <a:blip r:embed="rId5">
+                    <a:blip r:embed="rId6">
                       <a:extLst>
                         <a:ext uri="{28A0092B-C50C-407E-A947-70E740481C1C}">
                           <a14:useLocalDpi xmlns:a14="http://schemas.microsoft.com/office/drawing/2010/main" val="0"/>
@@ -628,6 +707,7 @@
         <w:rPr>
           <w:noProof/>
         </w:rPr>
+        <w:lastRenderedPageBreak/>
         <w:drawing>
           <wp:inline distT="0" distB="0" distL="0" distR="0" wp14:anchorId="013FE417" wp14:editId="6574815F">
             <wp:extent cx="4791075" cy="1900038"/>
@@ -646,7 +726,7 @@
                     </pic:cNvPicPr>
                   </pic:nvPicPr>
                   <pic:blipFill>
-                    <a:blip r:embed="rId6">
+                    <a:blip r:embed="rId7">
                       <a:extLst>
                         <a:ext uri="{28A0092B-C50C-407E-A947-70E740481C1C}">
                           <a14:useLocalDpi xmlns:a14="http://schemas.microsoft.com/office/drawing/2010/main" val="0"/>
@@ -705,7 +785,6 @@
         <w:rPr>
           <w:noProof/>
         </w:rPr>
-        <w:lastRenderedPageBreak/>
         <w:drawing>
           <wp:inline distT="0" distB="0" distL="0" distR="0" wp14:anchorId="6AD40E53" wp14:editId="667D949E">
             <wp:extent cx="2962275" cy="2962275"/>
@@ -724,7 +803,7 @@
                     </pic:cNvPicPr>
                   </pic:nvPicPr>
                   <pic:blipFill>
-                    <a:blip r:embed="rId7">
+                    <a:blip r:embed="rId8">
                       <a:extLst>
                         <a:ext uri="{28A0092B-C50C-407E-A947-70E740481C1C}">
                           <a14:useLocalDpi xmlns:a14="http://schemas.microsoft.com/office/drawing/2010/main" val="0"/>
@@ -795,7 +874,10 @@
         <w:ind w:left="2" w:right="908"/>
       </w:pPr>
       <w:r>
-        <w:t>Como utilizar o modelo: para executar e testar o programa, você pode executar o arquivo runModel.py, que em seguida irá solicitar um diretório/path para um áudio .wav. Após passado esse diretório, o modelo irá criar um espectrograma criado para representar uma música, assim como um novo arquivo de áudio gerado a partir desse espectrograma.</w:t>
+        <w:t>Como utilizar o modelo: para executar e testar o programa, você pode executar o arquivo runModel.py, que em seguida irá solicitar um diretório/path para um áudio .wav. Após passado esse diretório, o modelo irá criar um espectrograma criado para representar uma música</w:t>
+      </w:r>
+      <w:r>
+        <w:t>.</w:t>
       </w:r>
     </w:p>
     <w:p>
@@ -836,304 +918,7 @@
         <w:ind w:left="2"/>
       </w:pPr>
       <w:r>
-        <w:t>Implementamos</w:t>
-      </w:r>
-      <w:r>
-        <w:rPr>
-          <w:spacing w:val="-12"/>
-        </w:rPr>
-        <w:t xml:space="preserve"> </w:t>
-      </w:r>
-      <w:r>
-        <w:t>um</w:t>
-      </w:r>
-      <w:r>
-        <w:rPr>
-          <w:spacing w:val="-5"/>
-        </w:rPr>
-        <w:t xml:space="preserve"> </w:t>
-      </w:r>
-      <w:r>
-        <w:t>modelo</w:t>
-      </w:r>
-      <w:r>
-        <w:rPr>
-          <w:spacing w:val="-5"/>
-        </w:rPr>
-        <w:t xml:space="preserve"> </w:t>
-      </w:r>
-      <w:r>
-        <w:t>classificador</w:t>
-      </w:r>
-      <w:r>
-        <w:rPr>
-          <w:spacing w:val="-5"/>
-        </w:rPr>
-        <w:t xml:space="preserve"> </w:t>
-      </w:r>
-      <w:r>
-        <w:t>de</w:t>
-      </w:r>
-      <w:r>
-        <w:rPr>
-          <w:spacing w:val="-7"/>
-        </w:rPr>
-        <w:t xml:space="preserve"> </w:t>
-      </w:r>
-      <w:r>
-        <w:t>XXX</w:t>
-      </w:r>
-      <w:r>
-        <w:rPr>
-          <w:spacing w:val="-6"/>
-        </w:rPr>
-        <w:t xml:space="preserve"> </w:t>
-      </w:r>
-      <w:r>
-        <w:t>baseado</w:t>
-      </w:r>
-      <w:r>
-        <w:rPr>
-          <w:spacing w:val="-5"/>
-        </w:rPr>
-        <w:t xml:space="preserve"> </w:t>
-      </w:r>
-      <w:r>
-        <w:t>em</w:t>
-      </w:r>
-      <w:r>
-        <w:rPr>
-          <w:spacing w:val="-14"/>
-        </w:rPr>
-        <w:t xml:space="preserve"> </w:t>
-      </w:r>
-      <w:r>
-        <w:t>YYYY.</w:t>
-      </w:r>
-      <w:r>
-        <w:rPr>
-          <w:spacing w:val="-15"/>
-        </w:rPr>
-        <w:t xml:space="preserve"> </w:t>
-      </w:r>
-      <w:r>
-        <w:t>A</w:t>
-      </w:r>
-      <w:r>
-        <w:rPr>
-          <w:spacing w:val="-15"/>
-        </w:rPr>
-        <w:t xml:space="preserve"> </w:t>
-      </w:r>
-      <w:r>
-        <w:t>base</w:t>
-      </w:r>
-      <w:r>
-        <w:rPr>
-          <w:spacing w:val="-5"/>
-        </w:rPr>
-        <w:t xml:space="preserve"> </w:t>
-      </w:r>
-      <w:r>
-        <w:t>de</w:t>
-      </w:r>
-      <w:r>
-        <w:rPr>
-          <w:spacing w:val="-7"/>
-        </w:rPr>
-        <w:t xml:space="preserve"> </w:t>
-      </w:r>
-      <w:r>
-        <w:t>dados</w:t>
-      </w:r>
-      <w:r>
-        <w:rPr>
-          <w:spacing w:val="-6"/>
-        </w:rPr>
-        <w:t xml:space="preserve"> </w:t>
-      </w:r>
-      <w:r>
-        <w:t>utilizada</w:t>
-      </w:r>
-      <w:r>
-        <w:rPr>
-          <w:spacing w:val="-5"/>
-        </w:rPr>
-        <w:t xml:space="preserve"> </w:t>
-      </w:r>
-      <w:r>
-        <w:t>foi ZZZ que foi particionada da seguinte forma:</w:t>
-      </w:r>
-      <w:r>
-        <w:rPr>
-          <w:spacing w:val="-7"/>
-        </w:rPr>
-        <w:t xml:space="preserve"> </w:t>
-      </w:r>
-      <w:r>
-        <w:t>AA</w:t>
-      </w:r>
-      <w:r>
-        <w:rPr>
-          <w:spacing w:val="-8"/>
-        </w:rPr>
-        <w:t xml:space="preserve"> </w:t>
-      </w:r>
-      <w:r>
-        <w:t>amostras para treinamento, BB amostras para validação e CC amostras para teste.</w:t>
-      </w:r>
-    </w:p>
-    <w:p>
-      <w:pPr>
-        <w:pStyle w:val="Corpodetexto"/>
-        <w:ind w:left="2"/>
-      </w:pPr>
-      <w:r>
-        <w:t>O</w:t>
-      </w:r>
-      <w:r>
-        <w:rPr>
-          <w:spacing w:val="-3"/>
-        </w:rPr>
-        <w:t xml:space="preserve"> </w:t>
-      </w:r>
-      <w:r>
-        <w:t>modelo</w:t>
-      </w:r>
-      <w:r>
-        <w:rPr>
-          <w:spacing w:val="-2"/>
-        </w:rPr>
-        <w:t xml:space="preserve"> </w:t>
-      </w:r>
-      <w:r>
-        <w:t>alcançou</w:t>
-      </w:r>
-      <w:r>
-        <w:rPr>
-          <w:spacing w:val="-3"/>
-        </w:rPr>
-        <w:t xml:space="preserve"> </w:t>
-      </w:r>
-      <w:r>
-        <w:t>uma</w:t>
-      </w:r>
-      <w:r>
-        <w:rPr>
-          <w:spacing w:val="-2"/>
-        </w:rPr>
-        <w:t xml:space="preserve"> </w:t>
-      </w:r>
-      <w:r>
-        <w:t>acurácia</w:t>
-      </w:r>
-      <w:r>
-        <w:rPr>
-          <w:spacing w:val="-4"/>
-        </w:rPr>
-        <w:t xml:space="preserve"> </w:t>
-      </w:r>
-      <w:r>
-        <w:t>de</w:t>
-      </w:r>
-      <w:r>
-        <w:rPr>
-          <w:spacing w:val="-1"/>
-        </w:rPr>
-        <w:t xml:space="preserve"> </w:t>
-      </w:r>
-      <w:r>
-        <w:rPr>
-          <w:spacing w:val="-2"/>
-        </w:rPr>
-        <w:t>UUU%.</w:t>
-      </w:r>
-    </w:p>
-    <w:p>
-      <w:pPr>
-        <w:pStyle w:val="Corpodetexto"/>
-        <w:ind w:left="2"/>
-      </w:pPr>
-      <w:r>
-        <w:t>Aqui</w:t>
-      </w:r>
-      <w:r>
-        <w:rPr>
-          <w:spacing w:val="-11"/>
-        </w:rPr>
-        <w:t xml:space="preserve"> </w:t>
-      </w:r>
-      <w:r>
-        <w:t>estão</w:t>
-      </w:r>
-      <w:r>
-        <w:rPr>
-          <w:spacing w:val="-7"/>
-        </w:rPr>
-        <w:t xml:space="preserve"> </w:t>
-      </w:r>
-      <w:r>
-        <w:t>algumas</w:t>
-      </w:r>
-      <w:r>
-        <w:rPr>
-          <w:spacing w:val="-6"/>
-        </w:rPr>
-        <w:t xml:space="preserve"> </w:t>
-      </w:r>
-      <w:r>
-        <w:t>sugestões</w:t>
-      </w:r>
-      <w:r>
-        <w:rPr>
-          <w:spacing w:val="-7"/>
-        </w:rPr>
-        <w:t xml:space="preserve"> </w:t>
-      </w:r>
-      <w:r>
-        <w:t>para</w:t>
-      </w:r>
-      <w:r>
-        <w:rPr>
-          <w:spacing w:val="-7"/>
-        </w:rPr>
-        <w:t xml:space="preserve"> </w:t>
-      </w:r>
-      <w:r>
-        <w:t>melhoria</w:t>
-      </w:r>
-      <w:r>
-        <w:t>:</w:t>
-      </w:r>
-      <w:r>
-        <w:rPr>
-          <w:spacing w:val="-7"/>
-        </w:rPr>
-        <w:t xml:space="preserve"> </w:t>
-      </w:r>
-      <w:r>
-        <w:t>XXX,</w:t>
-      </w:r>
-      <w:r>
-        <w:rPr>
-          <w:spacing w:val="-15"/>
-        </w:rPr>
-        <w:t xml:space="preserve"> </w:t>
-      </w:r>
-      <w:r>
-        <w:t>YYY,</w:t>
-      </w:r>
-      <w:r>
-        <w:rPr>
-          <w:spacing w:val="-7"/>
-        </w:rPr>
-        <w:t xml:space="preserve"> </w:t>
-      </w:r>
-      <w:r>
-        <w:rPr>
-          <w:spacing w:val="-5"/>
-        </w:rPr>
-        <w:t>ZZZ</w:t>
+        <w:t>Foi gerado um modelo de regressão que consegue transformar os cantarolados em um espectrograma que visa representar uma música, mas a qualidade do resultado foi inconclusiva e necessitaria de mais tempo de análise. O objetivo se mostrou difícil de ser alcançado, e pude perceber que, no geral, problemas de regressão costumam ser mais complicados que problemas de classificação. O resultado alcançado parece ter sido um bom “pontapé” para algo que futuramente poderia se tornar funcional, mas que ainda precisa de trabalho para ser aplicado.</w:t>
       </w:r>
     </w:p>
     <w:p>
@@ -1809,6 +1594,29 @@
     <w:uiPriority w:val="1"/>
     <w:qFormat/>
   </w:style>
+  <w:style w:type="character" w:styleId="Hyperlink">
+    <w:name w:val="Hyperlink"/>
+    <w:basedOn w:val="Fontepargpadro"/>
+    <w:uiPriority w:val="99"/>
+    <w:unhideWhenUsed/>
+    <w:rsid w:val="00B70877"/>
+    <w:rPr>
+      <w:color w:val="0000FF" w:themeColor="hyperlink"/>
+      <w:u w:val="single"/>
+    </w:rPr>
+  </w:style>
+  <w:style w:type="character" w:styleId="MenoPendente">
+    <w:name w:val="Unresolved Mention"/>
+    <w:basedOn w:val="Fontepargpadro"/>
+    <w:uiPriority w:val="99"/>
+    <w:semiHidden/>
+    <w:unhideWhenUsed/>
+    <w:rsid w:val="00B70877"/>
+    <w:rPr>
+      <w:color w:val="605E5C"/>
+      <w:shd w:val="clear" w:color="auto" w:fill="E1DFDD"/>
+    </w:rPr>
+  </w:style>
 </w:styles>
 </file>
 

</xml_diff>